<commit_message>
Possibility of to find calcDomacts and inserted values by date was added
</commit_message>
<xml_diff>
--- a/KursWorkKpiApp/FirstAdminResultsTest.docx
+++ b/KursWorkKpiApp/FirstAdminResultsTest.docx
@@ -57,31 +57,31 @@
           <w:p>
             <w:pPr/>
             <w:r>
-              <w:t xml:space="preserve">1</w:t>
-            </w:r>
-          </w:p>
-        </w:tc>
-        <w:tc>
-          <w:tcPr>
-            <w:tcW w:w="3302" w:type="dxa"/>
-            <w:tcBorders/>
-          </w:tcPr>
-          <w:p>
-            <w:pPr/>
-            <w:r>
-              <w:t xml:space="preserve">Initierea unui nou program de formare profesionala (licenta, masterat, doctorat) aprobat de Senat</w:t>
-            </w:r>
-          </w:p>
-        </w:tc>
-        <w:tc>
-          <w:tcPr>
-            <w:tcW w:w="3302" w:type="dxa"/>
-            <w:tcBorders/>
-          </w:tcPr>
-          <w:p>
-            <w:pPr/>
-            <w:r>
-              <w:t xml:space="preserve">7.0</w:t>
+              <w:t xml:space="preserve">41</w:t>
+            </w:r>
+          </w:p>
+        </w:tc>
+        <w:tc>
+          <w:tcPr>
+            <w:tcW w:w="3302" w:type="dxa"/>
+            <w:tcBorders/>
+          </w:tcPr>
+          <w:p>
+            <w:pPr/>
+            <w:r>
+              <w:t xml:space="preserve">Membru in comitetul stiintific al unor conferinte internationale (seminare stiintifico-practice, congrese, workshopuri) organizate in strainatate</w:t>
+            </w:r>
+          </w:p>
+        </w:tc>
+        <w:tc>
+          <w:tcPr>
+            <w:tcW w:w="3302" w:type="dxa"/>
+            <w:tcBorders/>
+          </w:tcPr>
+          <w:p>
+            <w:pPr/>
+            <w:r>
+              <w:t xml:space="preserve">10.0</w:t>
             </w:r>
           </w:p>
         </w:tc>
@@ -96,31 +96,31 @@
           <w:p>
             <w:pPr/>
             <w:r>
-              <w:t xml:space="preserve">2</w:t>
-            </w:r>
-          </w:p>
-        </w:tc>
-        <w:tc>
-          <w:tcPr>
-            <w:tcW w:w="3302" w:type="dxa"/>
-            <w:tcBorders/>
-          </w:tcPr>
-          <w:p>
-            <w:pPr/>
-            <w:r>
-              <w:t xml:space="preserve">Initierea si elaborarea curriculumului unei noi discipline academice incluse in Planul de invatamant</w:t>
-            </w:r>
-          </w:p>
-        </w:tc>
-        <w:tc>
-          <w:tcPr>
-            <w:tcW w:w="3302" w:type="dxa"/>
-            <w:tcBorders/>
-          </w:tcPr>
-          <w:p>
-            <w:pPr/>
-            <w:r>
-              <w:t xml:space="preserve">3.0</w:t>
+              <w:t xml:space="preserve">44</w:t>
+            </w:r>
+          </w:p>
+        </w:tc>
+        <w:tc>
+          <w:tcPr>
+            <w:tcW w:w="3302" w:type="dxa"/>
+            <w:tcBorders/>
+          </w:tcPr>
+          <w:p>
+            <w:pPr/>
+            <w:r>
+              <w:t xml:space="preserve">Prezentari in plen la conferinte internationale organizate in strainatate</w:t>
+            </w:r>
+          </w:p>
+        </w:tc>
+        <w:tc>
+          <w:tcPr>
+            <w:tcW w:w="3302" w:type="dxa"/>
+            <w:tcBorders/>
+          </w:tcPr>
+          <w:p>
+            <w:pPr/>
+            <w:r>
+              <w:t xml:space="preserve">20.0</w:t>
             </w:r>
           </w:p>
         </w:tc>
@@ -191,6 +191,162 @@
           </w:p>
         </w:tc>
       </w:tr>
+      <w:tr>
+        <w:trPr/>
+        <w:tc>
+          <w:tcPr>
+            <w:tcW w:w="3302" w:type="dxa"/>
+            <w:tcBorders/>
+          </w:tcPr>
+          <w:p>
+            <w:pPr/>
+            <w:r>
+              <w:t xml:space="preserve">1</w:t>
+            </w:r>
+          </w:p>
+        </w:tc>
+        <w:tc>
+          <w:tcPr>
+            <w:tcW w:w="3302" w:type="dxa"/>
+            <w:tcBorders/>
+          </w:tcPr>
+          <w:p>
+            <w:pPr/>
+            <w:r>
+              <w:t xml:space="preserve">Initierea unui nou program de formare profesionala (licenta, masterat, doctorat) aprobat de Senat</w:t>
+            </w:r>
+          </w:p>
+        </w:tc>
+        <w:tc>
+          <w:tcPr>
+            <w:tcW w:w="3302" w:type="dxa"/>
+            <w:tcBorders/>
+          </w:tcPr>
+          <w:p>
+            <w:pPr/>
+            <w:r>
+              <w:t xml:space="preserve">7.0</w:t>
+            </w:r>
+          </w:p>
+        </w:tc>
+      </w:tr>
+      <w:tr>
+        <w:trPr/>
+        <w:tc>
+          <w:tcPr>
+            <w:tcW w:w="3302" w:type="dxa"/>
+            <w:tcBorders/>
+          </w:tcPr>
+          <w:p>
+            <w:pPr/>
+            <w:r>
+              <w:t xml:space="preserve">2</w:t>
+            </w:r>
+          </w:p>
+        </w:tc>
+        <w:tc>
+          <w:tcPr>
+            <w:tcW w:w="3302" w:type="dxa"/>
+            <w:tcBorders/>
+          </w:tcPr>
+          <w:p>
+            <w:pPr/>
+            <w:r>
+              <w:t xml:space="preserve">Initierea si elaborarea curriculumului unei noi discipline academice incluse in Planul de invatamant</w:t>
+            </w:r>
+          </w:p>
+        </w:tc>
+        <w:tc>
+          <w:tcPr>
+            <w:tcW w:w="3302" w:type="dxa"/>
+            <w:tcBorders/>
+          </w:tcPr>
+          <w:p>
+            <w:pPr/>
+            <w:r>
+              <w:t xml:space="preserve">3.0</w:t>
+            </w:r>
+          </w:p>
+        </w:tc>
+      </w:tr>
+      <w:tr>
+        <w:trPr/>
+        <w:tc>
+          <w:tcPr>
+            <w:tcW w:w="3302" w:type="dxa"/>
+            <w:tcBorders/>
+          </w:tcPr>
+          <w:p>
+            <w:pPr/>
+            <w:r>
+              <w:t xml:space="preserve">7</w:t>
+            </w:r>
+          </w:p>
+        </w:tc>
+        <w:tc>
+          <w:tcPr>
+            <w:tcW w:w="3302" w:type="dxa"/>
+            <w:tcBorders/>
+          </w:tcPr>
+          <w:p>
+            <w:pPr/>
+            <w:r>
+              <w:t xml:space="preserve">Elaborarea de softuri educationale aprobate de Comisia metodica / Consiliul facultatii Consiliul / metodico-stiintific</w:t>
+            </w:r>
+          </w:p>
+        </w:tc>
+        <w:tc>
+          <w:tcPr>
+            <w:tcW w:w="3302" w:type="dxa"/>
+            <w:tcBorders/>
+          </w:tcPr>
+          <w:p>
+            <w:pPr/>
+            <w:r>
+              <w:t xml:space="preserve">2.5</w:t>
+            </w:r>
+          </w:p>
+        </w:tc>
+      </w:tr>
+      <w:tr>
+        <w:trPr/>
+        <w:tc>
+          <w:tcPr>
+            <w:tcW w:w="3302" w:type="dxa"/>
+            <w:tcBorders/>
+          </w:tcPr>
+          <w:p>
+            <w:pPr/>
+            <w:r>
+              <w:t xml:space="preserve">10</w:t>
+            </w:r>
+          </w:p>
+        </w:tc>
+        <w:tc>
+          <w:tcPr>
+            <w:tcW w:w="3302" w:type="dxa"/>
+            <w:tcBorders/>
+          </w:tcPr>
+          <w:p>
+            <w:pPr/>
+            <w:r>
+              <w:t xml:space="preserve">Rezultatul obtinut la chestionarea studentilor/masteranzilor referitor la calitatea predarii</w:t>
+            </w:r>
+          </w:p>
+        </w:tc>
+        <w:tc>
+          <w:tcPr>
+            <w:tcW w:w="3302" w:type="dxa"/>
+            <w:tcBorders/>
+          </w:tcPr>
+          <w:p>
+            <w:pPr/>
+            <w:r>
+              <w:t xml:space="preserve">15.0</w:t>
+            </w:r>
+          </w:p>
+        </w:tc>
+      </w:tr>
     </w:tbl>
     <w:p>
       <w:pPr>
@@ -253,6 +409,123 @@
             <w:pPr/>
             <w:r>
               <w:t xml:space="preserve">Result</w:t>
+            </w:r>
+          </w:p>
+        </w:tc>
+      </w:tr>
+      <w:tr>
+        <w:trPr/>
+        <w:tc>
+          <w:tcPr>
+            <w:tcW w:w="3302" w:type="dxa"/>
+            <w:tcBorders/>
+          </w:tcPr>
+          <w:p>
+            <w:pPr/>
+            <w:r>
+              <w:t xml:space="preserve">22</w:t>
+            </w:r>
+          </w:p>
+        </w:tc>
+        <w:tc>
+          <w:tcPr>
+            <w:tcW w:w="3302" w:type="dxa"/>
+            <w:tcBorders/>
+          </w:tcPr>
+          <w:p>
+            <w:pPr/>
+            <w:r>
+              <w:t xml:space="preserve">Саrte de specialitate publicate in strainatate la edituri de prestigiu Si recunoscute de comunitatea academica</w:t>
+            </w:r>
+          </w:p>
+        </w:tc>
+        <w:tc>
+          <w:tcPr>
+            <w:tcW w:w="3302" w:type="dxa"/>
+            <w:tcBorders/>
+          </w:tcPr>
+          <w:p>
+            <w:pPr/>
+            <w:r>
+              <w:t xml:space="preserve">60.0</w:t>
+            </w:r>
+          </w:p>
+        </w:tc>
+      </w:tr>
+      <w:tr>
+        <w:trPr/>
+        <w:tc>
+          <w:tcPr>
+            <w:tcW w:w="3302" w:type="dxa"/>
+            <w:tcBorders/>
+          </w:tcPr>
+          <w:p>
+            <w:pPr/>
+            <w:r>
+              <w:t xml:space="preserve">28</w:t>
+            </w:r>
+          </w:p>
+        </w:tc>
+        <w:tc>
+          <w:tcPr>
+            <w:tcW w:w="3302" w:type="dxa"/>
+            <w:tcBorders/>
+          </w:tcPr>
+          <w:p>
+            <w:pPr/>
+            <w:r>
+              <w:t xml:space="preserve">Citari ale publicatiilor in roviste cotate ISI</w:t>
+            </w:r>
+          </w:p>
+        </w:tc>
+        <w:tc>
+          <w:tcPr>
+            <w:tcW w:w="3302" w:type="dxa"/>
+            <w:tcBorders/>
+          </w:tcPr>
+          <w:p>
+            <w:pPr/>
+            <w:r>
+              <w:t xml:space="preserve">4.0</w:t>
+            </w:r>
+          </w:p>
+        </w:tc>
+      </w:tr>
+      <w:tr>
+        <w:trPr/>
+        <w:tc>
+          <w:tcPr>
+            <w:tcW w:w="3302" w:type="dxa"/>
+            <w:tcBorders/>
+          </w:tcPr>
+          <w:p>
+            <w:pPr/>
+            <w:r>
+              <w:t xml:space="preserve">39</w:t>
+            </w:r>
+          </w:p>
+        </w:tc>
+        <w:tc>
+          <w:tcPr>
+            <w:tcW w:w="3302" w:type="dxa"/>
+            <w:tcBorders/>
+          </w:tcPr>
+          <w:p>
+            <w:pPr/>
+            <w:r>
+              <w:t xml:space="preserve">Sustinerea tezei de doctor</w:t>
+            </w:r>
+          </w:p>
+        </w:tc>
+        <w:tc>
+          <w:tcPr>
+            <w:tcW w:w="3302" w:type="dxa"/>
+            <w:tcBorders/>
+          </w:tcPr>
+          <w:p>
+            <w:pPr/>
+            <w:r>
+              <w:t xml:space="preserve">20.0</w:t>
             </w:r>
           </w:p>
         </w:tc>

</xml_diff>